<commit_message>
Add Material Design One Pager template
</commit_message>
<xml_diff>
--- a/Material Portfolio/INSTRUCTIONS.docx
+++ b/Material Portfolio/INSTRUCTIONS.docx
@@ -35,21 +35,7 @@
             <w:rStyle w:val="Hyperlink"/>
             <w:sz w:val="24"/>
           </w:rPr>
-          <w:t>Template</w:t>
-        </w:r>
-        <w:r>
-          <w:rPr>
-            <w:rStyle w:val="Hyperlink"/>
-            <w:sz w:val="24"/>
-          </w:rPr>
-          <w:t xml:space="preserve"> </w:t>
-        </w:r>
-        <w:r>
-          <w:rPr>
-            <w:rStyle w:val="Hyperlink"/>
-            <w:sz w:val="24"/>
-          </w:rPr>
-          <w:t>Flip</w:t>
+          <w:t>Template Flip</w:t>
         </w:r>
       </w:hyperlink>
     </w:p>
@@ -125,6 +111,7 @@
         </w:rPr>
         <w:t xml:space="preserve">All images used in the website should be stored in the </w:t>
       </w:r>
+      <w:proofErr w:type="spellStart"/>
       <w:r>
         <w:rPr>
           <w:i/>
@@ -132,6 +119,7 @@
         </w:rPr>
         <w:t>img</w:t>
       </w:r>
+      <w:proofErr w:type="spellEnd"/>
       <w:r>
         <w:rPr>
           <w:sz w:val="28"/>
@@ -187,12 +175,21 @@
         </w:rPr>
         <w:t xml:space="preserve">in the </w:t>
       </w:r>
+      <w:proofErr w:type="spellStart"/>
       <w:r>
         <w:rPr>
           <w:i/>
           <w:sz w:val="28"/>
         </w:rPr>
-        <w:t xml:space="preserve">img </w:t>
+        <w:t>img</w:t>
+      </w:r>
+      <w:proofErr w:type="spellEnd"/>
+      <w:r>
+        <w:rPr>
+          <w:i/>
+          <w:sz w:val="28"/>
+        </w:rPr>
+        <w:t xml:space="preserve"> </w:t>
       </w:r>
       <w:r>
         <w:rPr>
@@ -213,6 +210,7 @@
         </w:rPr>
         <w:t xml:space="preserve">file with your picture. Note: it should be a 512x512 </w:t>
       </w:r>
+      <w:proofErr w:type="spellStart"/>
       <w:r>
         <w:rPr>
           <w:b/>
@@ -220,6 +218,7 @@
         </w:rPr>
         <w:t>png</w:t>
       </w:r>
+      <w:proofErr w:type="spellEnd"/>
       <w:r>
         <w:rPr>
           <w:sz w:val="28"/>
@@ -275,7 +274,23 @@
           <w:i/>
           <w:sz w:val="28"/>
         </w:rPr>
-        <w:t xml:space="preserve">.ico </w:t>
+        <w:t>.</w:t>
+      </w:r>
+      <w:proofErr w:type="spellStart"/>
+      <w:r>
+        <w:rPr>
+          <w:i/>
+          <w:sz w:val="28"/>
+        </w:rPr>
+        <w:t>ico</w:t>
+      </w:r>
+      <w:proofErr w:type="spellEnd"/>
+      <w:r>
+        <w:rPr>
+          <w:i/>
+          <w:sz w:val="28"/>
+        </w:rPr>
+        <w:t xml:space="preserve"> </w:t>
       </w:r>
       <w:r>
         <w:rPr>
@@ -294,815 +309,872 @@
           <w:sz w:val="28"/>
         </w:rPr>
         <w:t>.</w:t>
+      </w:r>
+    </w:p>
+    <w:p>
+      <w:pPr>
+        <w:ind w:hanging="360"/>
+        <w:rPr>
+          <w:b/>
+          <w:i/>
+          <w:sz w:val="28"/>
+        </w:rPr>
+      </w:pPr>
+      <w:r>
+        <w:rPr>
+          <w:b/>
+          <w:sz w:val="28"/>
+        </w:rPr>
+        <w:t>MAIN PAGE</w:t>
+      </w:r>
+      <w:r>
+        <w:rPr>
+          <w:b/>
+          <w:sz w:val="28"/>
+        </w:rPr>
+        <w:t xml:space="preserve"> </w:t>
+      </w:r>
+      <w:r>
+        <w:rPr>
+          <w:b/>
+          <w:i/>
+          <w:sz w:val="28"/>
+        </w:rPr>
+        <w:t>(</w:t>
+      </w:r>
+      <w:r>
+        <w:rPr>
+          <w:b/>
+          <w:i/>
+          <w:sz w:val="28"/>
+        </w:rPr>
+        <w:t>index.html</w:t>
+      </w:r>
+      <w:r>
+        <w:rPr>
+          <w:b/>
+          <w:i/>
+          <w:sz w:val="28"/>
+        </w:rPr>
+        <w:t>)</w:t>
+      </w:r>
+    </w:p>
+    <w:p>
+      <w:pPr>
+        <w:pStyle w:val="ListParagraph"/>
+        <w:numPr>
+          <w:ilvl w:val="0"/>
+          <w:numId w:val="9"/>
+        </w:numPr>
+        <w:rPr>
+          <w:sz w:val="28"/>
+        </w:rPr>
+      </w:pPr>
+      <w:r>
+        <w:rPr>
+          <w:sz w:val="28"/>
+        </w:rPr>
+        <w:t xml:space="preserve">Change the title of the page (e.g.: Kristijonas </w:t>
+      </w:r>
+      <w:r>
+        <w:rPr>
+          <w:sz w:val="28"/>
+          <w:lang w:val="lt-LT"/>
+        </w:rPr>
+        <w:t>Žalys – portfolio) on line 9</w:t>
+      </w:r>
+    </w:p>
+    <w:p>
+      <w:pPr>
+        <w:pStyle w:val="ListParagraph"/>
+        <w:numPr>
+          <w:ilvl w:val="0"/>
+          <w:numId w:val="9"/>
+        </w:numPr>
+        <w:rPr>
+          <w:sz w:val="28"/>
+        </w:rPr>
+      </w:pPr>
+      <w:r>
+        <w:rPr>
+          <w:sz w:val="28"/>
+        </w:rPr>
+        <w:t>Change the content of the description meta data to something that would describe your website on line 12</w:t>
+      </w:r>
+    </w:p>
+    <w:p>
+      <w:pPr>
+        <w:pStyle w:val="ListParagraph"/>
+        <w:numPr>
+          <w:ilvl w:val="0"/>
+          <w:numId w:val="9"/>
+        </w:numPr>
+        <w:rPr>
+          <w:sz w:val="28"/>
+        </w:rPr>
+      </w:pPr>
+      <w:r>
+        <w:rPr>
+          <w:sz w:val="28"/>
+        </w:rPr>
+        <w:t>Change the text under the page logo, line 28</w:t>
+      </w:r>
+    </w:p>
+    <w:p>
+      <w:pPr>
+        <w:pStyle w:val="ListParagraph"/>
+        <w:numPr>
+          <w:ilvl w:val="0"/>
+          <w:numId w:val="9"/>
+        </w:numPr>
+        <w:rPr>
+          <w:sz w:val="28"/>
+        </w:rPr>
+      </w:pPr>
+      <w:r>
+        <w:rPr>
+          <w:sz w:val="28"/>
+        </w:rPr>
+        <w:t>Change the word “Untitled” to your name on line 83</w:t>
+      </w:r>
+    </w:p>
+    <w:p>
+      <w:pPr>
+        <w:pStyle w:val="ListParagraph"/>
+        <w:numPr>
+          <w:ilvl w:val="0"/>
+          <w:numId w:val="9"/>
+        </w:numPr>
+        <w:rPr>
+          <w:sz w:val="28"/>
+        </w:rPr>
+      </w:pPr>
+      <w:r>
+        <w:rPr>
+          <w:sz w:val="28"/>
+        </w:rPr>
+        <w:t>Add content to your portfolio:</w:t>
+      </w:r>
+    </w:p>
+    <w:p>
+      <w:pPr>
+        <w:pStyle w:val="ListParagraph"/>
+        <w:numPr>
+          <w:ilvl w:val="1"/>
+          <w:numId w:val="9"/>
+        </w:numPr>
+        <w:rPr>
+          <w:sz w:val="28"/>
+        </w:rPr>
+      </w:pPr>
+      <w:r>
+        <w:rPr>
+          <w:sz w:val="28"/>
+        </w:rPr>
+        <w:t>Change the image for the post on line 54</w:t>
+      </w:r>
+    </w:p>
+    <w:p>
+      <w:pPr>
+        <w:pStyle w:val="ListParagraph"/>
+        <w:numPr>
+          <w:ilvl w:val="1"/>
+          <w:numId w:val="9"/>
+        </w:numPr>
+        <w:rPr>
+          <w:sz w:val="28"/>
+        </w:rPr>
+      </w:pPr>
+      <w:r>
+        <w:rPr>
+          <w:sz w:val="28"/>
+        </w:rPr>
+        <w:t>Change the title of the post on line 58</w:t>
+      </w:r>
+    </w:p>
+    <w:p>
+      <w:pPr>
+        <w:pStyle w:val="ListParagraph"/>
+        <w:numPr>
+          <w:ilvl w:val="1"/>
+          <w:numId w:val="9"/>
+        </w:numPr>
+        <w:rPr>
+          <w:sz w:val="28"/>
+        </w:rPr>
+      </w:pPr>
+      <w:r>
+        <w:rPr>
+          <w:sz w:val="28"/>
+        </w:rPr>
+        <w:t>Change the short description on line 64</w:t>
+      </w:r>
+    </w:p>
+    <w:p>
+      <w:pPr>
+        <w:pStyle w:val="ListParagraph"/>
+        <w:numPr>
+          <w:ilvl w:val="1"/>
+          <w:numId w:val="9"/>
+        </w:numPr>
+        <w:rPr>
+          <w:sz w:val="28"/>
+        </w:rPr>
+      </w:pPr>
+      <w:r>
+        <w:rPr>
+          <w:sz w:val="28"/>
+        </w:rPr>
+        <w:t xml:space="preserve">Create a copy of the file </w:t>
+      </w:r>
+      <w:r>
+        <w:rPr>
+          <w:i/>
+          <w:sz w:val="28"/>
+        </w:rPr>
+        <w:t>portfolio-rocky-peak.html</w:t>
+      </w:r>
+      <w:r>
+        <w:rPr>
+          <w:i/>
+          <w:sz w:val="28"/>
+        </w:rPr>
+        <w:t xml:space="preserve"> </w:t>
+      </w:r>
+      <w:r>
+        <w:rPr>
+          <w:sz w:val="28"/>
+        </w:rPr>
+        <w:t xml:space="preserve">and rename it to </w:t>
+      </w:r>
+      <w:r>
+        <w:rPr>
+          <w:i/>
+          <w:sz w:val="28"/>
+        </w:rPr>
+        <w:t>portfolio-post_title.html</w:t>
+      </w:r>
+    </w:p>
+    <w:p>
+      <w:pPr>
+        <w:pStyle w:val="ListParagraph"/>
+        <w:numPr>
+          <w:ilvl w:val="1"/>
+          <w:numId w:val="9"/>
+        </w:numPr>
+        <w:rPr>
+          <w:sz w:val="28"/>
+        </w:rPr>
+      </w:pPr>
+      <w:r>
+        <w:rPr>
+          <w:sz w:val="28"/>
+        </w:rPr>
+        <w:t xml:space="preserve">Change the </w:t>
+      </w:r>
+      <w:proofErr w:type="spellStart"/>
+      <w:r>
+        <w:rPr>
+          <w:sz w:val="28"/>
+        </w:rPr>
+        <w:t>href</w:t>
+      </w:r>
+      <w:proofErr w:type="spellEnd"/>
+      <w:r>
+        <w:rPr>
+          <w:sz w:val="28"/>
+        </w:rPr>
+        <w:t xml:space="preserve"> value on line 69 to file </w:t>
+      </w:r>
+      <w:r>
+        <w:rPr>
+          <w:sz w:val="28"/>
+        </w:rPr>
+        <w:t xml:space="preserve">to </w:t>
+      </w:r>
+      <w:r>
+        <w:rPr>
+          <w:i/>
+          <w:sz w:val="28"/>
+        </w:rPr>
+        <w:t>portfolio-post_title.html</w:t>
+      </w:r>
+    </w:p>
+    <w:p>
+      <w:pPr>
+        <w:pStyle w:val="ListParagraph"/>
+        <w:numPr>
+          <w:ilvl w:val="1"/>
+          <w:numId w:val="9"/>
+        </w:numPr>
+        <w:rPr>
+          <w:sz w:val="28"/>
+        </w:rPr>
+      </w:pPr>
+      <w:r>
+        <w:rPr>
+          <w:sz w:val="28"/>
+        </w:rPr>
+        <w:t xml:space="preserve">If you want to add more posts, copy lines </w:t>
+      </w:r>
+      <w:r>
+        <w:rPr>
+          <w:sz w:val="28"/>
+        </w:rPr>
+        <w:t>51-74 and repeat steps a-e.</w:t>
+      </w:r>
+    </w:p>
+    <w:p>
+      <w:pPr>
+        <w:ind w:hanging="360"/>
+        <w:rPr>
+          <w:b/>
+          <w:sz w:val="28"/>
+        </w:rPr>
+      </w:pPr>
+      <w:r>
+        <w:rPr>
+          <w:b/>
+          <w:sz w:val="28"/>
+        </w:rPr>
+        <w:lastRenderedPageBreak/>
+        <w:t>POST DESCRIPTION (portfolio-post_title.html)</w:t>
+      </w:r>
+    </w:p>
+    <w:p>
+      <w:pPr>
+        <w:pStyle w:val="ListParagraph"/>
+        <w:numPr>
+          <w:ilvl w:val="0"/>
+          <w:numId w:val="3"/>
+        </w:numPr>
+        <w:rPr>
+          <w:sz w:val="28"/>
+        </w:rPr>
+      </w:pPr>
+      <w:r>
+        <w:rPr>
+          <w:sz w:val="28"/>
+        </w:rPr>
+        <w:t>Change the title of the page (e.g.: GitHub Workshop</w:t>
+      </w:r>
+      <w:r>
+        <w:rPr>
+          <w:sz w:val="28"/>
+          <w:lang w:val="lt-LT"/>
+        </w:rPr>
+        <w:t>) on line 9</w:t>
+      </w:r>
+    </w:p>
+    <w:p>
+      <w:pPr>
+        <w:pStyle w:val="ListParagraph"/>
+        <w:numPr>
+          <w:ilvl w:val="0"/>
+          <w:numId w:val="3"/>
+        </w:numPr>
+        <w:rPr>
+          <w:sz w:val="28"/>
+        </w:rPr>
+      </w:pPr>
+      <w:r>
+        <w:rPr>
+          <w:sz w:val="28"/>
+        </w:rPr>
+        <w:t>Change the content of the description meta data to something that would describe your page on line 12</w:t>
+      </w:r>
+    </w:p>
+    <w:p>
+      <w:pPr>
+        <w:pStyle w:val="ListParagraph"/>
+        <w:numPr>
+          <w:ilvl w:val="0"/>
+          <w:numId w:val="3"/>
+        </w:numPr>
+        <w:rPr>
+          <w:sz w:val="28"/>
+        </w:rPr>
+      </w:pPr>
+      <w:r>
+        <w:rPr>
+          <w:sz w:val="28"/>
+        </w:rPr>
+        <w:t>Change the text under the page logo</w:t>
+      </w:r>
+      <w:r>
+        <w:rPr>
+          <w:sz w:val="28"/>
+        </w:rPr>
+        <w:t xml:space="preserve"> to for example your name</w:t>
+      </w:r>
+      <w:r>
+        <w:rPr>
+          <w:sz w:val="28"/>
+        </w:rPr>
+        <w:t>, line 28</w:t>
+      </w:r>
+    </w:p>
+    <w:p>
+      <w:pPr>
+        <w:pStyle w:val="ListParagraph"/>
+        <w:numPr>
+          <w:ilvl w:val="0"/>
+          <w:numId w:val="3"/>
+        </w:numPr>
+        <w:rPr>
+          <w:sz w:val="28"/>
+        </w:rPr>
+      </w:pPr>
+      <w:r>
+        <w:rPr>
+          <w:sz w:val="28"/>
+        </w:rPr>
+        <w:t>Change the word “Untitled” to your</w:t>
+      </w:r>
+      <w:r>
+        <w:rPr>
+          <w:sz w:val="28"/>
+        </w:rPr>
+        <w:t xml:space="preserve"> name on line 114</w:t>
+      </w:r>
+    </w:p>
+    <w:p>
+      <w:pPr>
+        <w:pStyle w:val="ListParagraph"/>
+        <w:numPr>
+          <w:ilvl w:val="0"/>
+          <w:numId w:val="3"/>
+        </w:numPr>
+        <w:rPr>
+          <w:sz w:val="28"/>
+        </w:rPr>
+      </w:pPr>
+      <w:r>
+        <w:rPr>
+          <w:sz w:val="28"/>
+        </w:rPr>
+        <w:t>Change the title on line 51 to the title of the post</w:t>
+      </w:r>
+    </w:p>
+    <w:p>
+      <w:pPr>
+        <w:pStyle w:val="ListParagraph"/>
+        <w:numPr>
+          <w:ilvl w:val="0"/>
+          <w:numId w:val="3"/>
+        </w:numPr>
+        <w:rPr>
+          <w:sz w:val="28"/>
+        </w:rPr>
+      </w:pPr>
+      <w:r>
+        <w:rPr>
+          <w:sz w:val="28"/>
+        </w:rPr>
+        <w:t xml:space="preserve">Change the </w:t>
+      </w:r>
+      <w:proofErr w:type="spellStart"/>
+      <w:r>
+        <w:rPr>
+          <w:sz w:val="28"/>
+        </w:rPr>
+        <w:t>src</w:t>
+      </w:r>
+      <w:proofErr w:type="spellEnd"/>
+      <w:r>
+        <w:rPr>
+          <w:sz w:val="28"/>
+        </w:rPr>
+        <w:t xml:space="preserve"> value on line 54 to a path to an image for the post</w:t>
+      </w:r>
+    </w:p>
+    <w:p>
+      <w:pPr>
+        <w:pStyle w:val="ListParagraph"/>
+        <w:numPr>
+          <w:ilvl w:val="0"/>
+          <w:numId w:val="3"/>
+        </w:numPr>
+        <w:rPr>
+          <w:sz w:val="28"/>
+        </w:rPr>
+      </w:pPr>
+      <w:r>
+        <w:rPr>
+          <w:sz w:val="28"/>
+        </w:rPr>
+        <w:t>Add content to the description:</w:t>
+      </w:r>
+    </w:p>
+    <w:p>
+      <w:pPr>
+        <w:pStyle w:val="ListParagraph"/>
+        <w:numPr>
+          <w:ilvl w:val="1"/>
+          <w:numId w:val="3"/>
+        </w:numPr>
+        <w:rPr>
+          <w:sz w:val="28"/>
+        </w:rPr>
+      </w:pPr>
+      <w:r>
+        <w:rPr>
+          <w:sz w:val="28"/>
+        </w:rPr>
+        <w:t>Add a simple section:</w:t>
+      </w:r>
+    </w:p>
+    <w:p>
+      <w:pPr>
+        <w:pStyle w:val="ListParagraph"/>
+        <w:numPr>
+          <w:ilvl w:val="2"/>
+          <w:numId w:val="3"/>
+        </w:numPr>
+        <w:rPr>
+          <w:sz w:val="28"/>
+        </w:rPr>
+      </w:pPr>
+      <w:r>
+        <w:rPr>
+          <w:sz w:val="28"/>
+        </w:rPr>
+        <w:t>Change the title in line 61</w:t>
+      </w:r>
+    </w:p>
+    <w:p>
+      <w:pPr>
+        <w:pStyle w:val="ListParagraph"/>
+        <w:numPr>
+          <w:ilvl w:val="2"/>
+          <w:numId w:val="3"/>
+        </w:numPr>
+        <w:rPr>
+          <w:sz w:val="28"/>
+        </w:rPr>
+      </w:pPr>
+      <w:r>
+        <w:rPr>
+          <w:sz w:val="28"/>
+        </w:rPr>
+        <w:t>Change the content in lines 64-67</w:t>
+      </w:r>
+    </w:p>
+    <w:p>
+      <w:pPr>
+        <w:pStyle w:val="ListParagraph"/>
+        <w:numPr>
+          <w:ilvl w:val="2"/>
+          <w:numId w:val="3"/>
+        </w:numPr>
+        <w:rPr>
+          <w:sz w:val="28"/>
+        </w:rPr>
+      </w:pPr>
+      <w:r>
+        <w:rPr>
+          <w:sz w:val="28"/>
+        </w:rPr>
+        <w:t xml:space="preserve">Copy lines 58-69 if you want to add another simple section and repeat steps </w:t>
+      </w:r>
+      <w:proofErr w:type="spellStart"/>
+      <w:r>
+        <w:rPr>
+          <w:sz w:val="28"/>
+        </w:rPr>
+        <w:t>i</w:t>
+      </w:r>
+      <w:proofErr w:type="spellEnd"/>
+      <w:r>
+        <w:rPr>
+          <w:sz w:val="28"/>
+        </w:rPr>
+        <w:t>-iii</w:t>
+      </w:r>
+    </w:p>
+    <w:p>
+      <w:pPr>
+        <w:pStyle w:val="ListParagraph"/>
+        <w:numPr>
+          <w:ilvl w:val="1"/>
+          <w:numId w:val="3"/>
+        </w:numPr>
+        <w:rPr>
+          <w:sz w:val="28"/>
+        </w:rPr>
+      </w:pPr>
+      <w:r>
+        <w:rPr>
+          <w:sz w:val="28"/>
+        </w:rPr>
+        <w:t>Add a section with an image:</w:t>
+      </w:r>
+    </w:p>
+    <w:p>
+      <w:pPr>
+        <w:pStyle w:val="ListParagraph"/>
+        <w:numPr>
+          <w:ilvl w:val="2"/>
+          <w:numId w:val="3"/>
+        </w:numPr>
+        <w:rPr>
+          <w:sz w:val="28"/>
+        </w:rPr>
+      </w:pPr>
+      <w:r>
+        <w:rPr>
+          <w:sz w:val="28"/>
+        </w:rPr>
+        <w:t>Change the title of the section on line 73</w:t>
+      </w:r>
+    </w:p>
+    <w:p>
+      <w:pPr>
+        <w:pStyle w:val="ListParagraph"/>
+        <w:numPr>
+          <w:ilvl w:val="2"/>
+          <w:numId w:val="3"/>
+        </w:numPr>
+        <w:rPr>
+          <w:sz w:val="28"/>
+        </w:rPr>
+      </w:pPr>
+      <w:r>
+        <w:rPr>
+          <w:sz w:val="28"/>
+        </w:rPr>
+        <w:t>Change the content of the section on lines 77-80</w:t>
+      </w:r>
+    </w:p>
+    <w:p>
+      <w:pPr>
+        <w:pStyle w:val="ListParagraph"/>
+        <w:numPr>
+          <w:ilvl w:val="2"/>
+          <w:numId w:val="3"/>
+        </w:numPr>
+        <w:rPr>
+          <w:sz w:val="28"/>
+        </w:rPr>
+      </w:pPr>
+      <w:r>
+        <w:rPr>
+          <w:sz w:val="28"/>
+        </w:rPr>
+        <w:t xml:space="preserve">Change the </w:t>
+      </w:r>
+      <w:proofErr w:type="spellStart"/>
+      <w:r>
+        <w:rPr>
+          <w:sz w:val="28"/>
+        </w:rPr>
+        <w:t>src</w:t>
+      </w:r>
+      <w:proofErr w:type="spellEnd"/>
+      <w:r>
+        <w:rPr>
+          <w:sz w:val="28"/>
+        </w:rPr>
+        <w:t xml:space="preserve"> value on line 84 with the path to the image you want to add</w:t>
+      </w:r>
+    </w:p>
+    <w:p>
+      <w:pPr>
+        <w:pStyle w:val="ListParagraph"/>
+        <w:numPr>
+          <w:ilvl w:val="2"/>
+          <w:numId w:val="3"/>
+        </w:numPr>
+        <w:rPr>
+          <w:sz w:val="28"/>
+        </w:rPr>
+      </w:pPr>
+      <w:r>
+        <w:rPr>
+          <w:sz w:val="28"/>
+        </w:rPr>
+        <w:t xml:space="preserve">Copy lines 70-87 if you want to add another image section and repeat steps </w:t>
+      </w:r>
+      <w:proofErr w:type="spellStart"/>
+      <w:r>
+        <w:rPr>
+          <w:sz w:val="28"/>
+        </w:rPr>
+        <w:t>i</w:t>
+      </w:r>
+      <w:proofErr w:type="spellEnd"/>
+      <w:r>
+        <w:rPr>
+          <w:sz w:val="28"/>
+        </w:rPr>
+        <w:t>-iv</w:t>
+      </w:r>
+    </w:p>
+    <w:p>
+      <w:pPr>
+        <w:pStyle w:val="ListParagraph"/>
+        <w:numPr>
+          <w:ilvl w:val="1"/>
+          <w:numId w:val="3"/>
+        </w:numPr>
+        <w:rPr>
+          <w:sz w:val="28"/>
+        </w:rPr>
+      </w:pPr>
+      <w:r>
+        <w:rPr>
+          <w:sz w:val="28"/>
+        </w:rPr>
+        <w:t>Add a section with a button:</w:t>
+      </w:r>
+    </w:p>
+    <w:p>
+      <w:pPr>
+        <w:pStyle w:val="ListParagraph"/>
+        <w:numPr>
+          <w:ilvl w:val="2"/>
+          <w:numId w:val="3"/>
+        </w:numPr>
+        <w:rPr>
+          <w:sz w:val="28"/>
+        </w:rPr>
+      </w:pPr>
+      <w:r>
+        <w:rPr>
+          <w:sz w:val="28"/>
+        </w:rPr>
+        <w:t>Change the title of the section on line 92</w:t>
+      </w:r>
+    </w:p>
+    <w:p>
+      <w:pPr>
+        <w:pStyle w:val="ListParagraph"/>
+        <w:numPr>
+          <w:ilvl w:val="2"/>
+          <w:numId w:val="3"/>
+        </w:numPr>
+        <w:rPr>
+          <w:sz w:val="28"/>
+        </w:rPr>
+      </w:pPr>
+      <w:r>
+        <w:rPr>
+          <w:sz w:val="28"/>
+        </w:rPr>
+        <w:t>Change the content of the section on lines 95-98</w:t>
+      </w:r>
+    </w:p>
+    <w:p>
+      <w:pPr>
+        <w:pStyle w:val="ListParagraph"/>
+        <w:numPr>
+          <w:ilvl w:val="2"/>
+          <w:numId w:val="3"/>
+        </w:numPr>
+        <w:rPr>
+          <w:sz w:val="28"/>
+        </w:rPr>
+      </w:pPr>
+      <w:r>
+        <w:rPr>
+          <w:sz w:val="28"/>
+        </w:rPr>
+        <w:t xml:space="preserve">Change the </w:t>
+      </w:r>
+      <w:proofErr w:type="spellStart"/>
+      <w:r>
+        <w:rPr>
+          <w:sz w:val="28"/>
+        </w:rPr>
+        <w:t>href</w:t>
+      </w:r>
+      <w:proofErr w:type="spellEnd"/>
+      <w:r>
+        <w:rPr>
+          <w:sz w:val="28"/>
+        </w:rPr>
+        <w:t xml:space="preserve"> value on line 102 to a link for the button</w:t>
+      </w:r>
+    </w:p>
+    <w:p>
+      <w:pPr>
+        <w:pStyle w:val="ListParagraph"/>
+        <w:numPr>
+          <w:ilvl w:val="2"/>
+          <w:numId w:val="3"/>
+        </w:numPr>
+        <w:rPr>
+          <w:sz w:val="28"/>
+        </w:rPr>
+      </w:pPr>
+      <w:r>
+        <w:rPr>
+          <w:sz w:val="28"/>
+        </w:rPr>
+        <w:t xml:space="preserve">Copy lines 88-104 if you want to add another button section and repeat steps </w:t>
+      </w:r>
+      <w:proofErr w:type="spellStart"/>
+      <w:r>
+        <w:rPr>
+          <w:sz w:val="28"/>
+        </w:rPr>
+        <w:t>i</w:t>
+      </w:r>
+      <w:proofErr w:type="spellEnd"/>
+      <w:r>
+        <w:rPr>
+          <w:sz w:val="28"/>
+        </w:rPr>
+        <w:t>-iv</w:t>
+      </w:r>
+    </w:p>
+    <w:p>
+      <w:pPr>
+        <w:ind w:hanging="360"/>
+        <w:rPr>
+          <w:b/>
+          <w:sz w:val="28"/>
+        </w:rPr>
+      </w:pPr>
+      <w:r>
+        <w:rPr>
+          <w:b/>
+          <w:sz w:val="28"/>
+        </w:rPr>
+        <w:t>ABOUT PAGE (about.html)</w:t>
+      </w:r>
+    </w:p>
+    <w:p>
+      <w:pPr>
+        <w:pStyle w:val="ListParagraph"/>
+        <w:numPr>
+          <w:ilvl w:val="0"/>
+          <w:numId w:val="5"/>
+        </w:numPr>
+        <w:rPr>
+          <w:sz w:val="28"/>
+        </w:rPr>
+      </w:pPr>
+      <w:r>
+        <w:rPr>
+          <w:sz w:val="28"/>
+        </w:rPr>
+        <w:t>Change the t</w:t>
       </w:r>
       <w:bookmarkStart w:id="0" w:name="_GoBack"/>
       <w:bookmarkEnd w:id="0"/>
-    </w:p>
-    <w:p>
-      <w:pPr>
-        <w:ind w:hanging="360"/>
-        <w:rPr>
-          <w:b/>
-          <w:i/>
-          <w:sz w:val="28"/>
-        </w:rPr>
-      </w:pPr>
-      <w:r>
-        <w:rPr>
-          <w:b/>
-          <w:sz w:val="28"/>
-        </w:rPr>
-        <w:t>MAIN PAGE</w:t>
-      </w:r>
-      <w:r>
-        <w:rPr>
-          <w:b/>
-          <w:sz w:val="28"/>
-        </w:rPr>
-        <w:t xml:space="preserve"> </w:t>
-      </w:r>
-      <w:r>
-        <w:rPr>
-          <w:b/>
-          <w:i/>
-          <w:sz w:val="28"/>
-        </w:rPr>
-        <w:t>(</w:t>
-      </w:r>
-      <w:r>
-        <w:rPr>
-          <w:b/>
-          <w:i/>
-          <w:sz w:val="28"/>
-        </w:rPr>
-        <w:t>index.html</w:t>
-      </w:r>
-      <w:r>
-        <w:rPr>
-          <w:b/>
-          <w:i/>
-          <w:sz w:val="28"/>
-        </w:rPr>
-        <w:t>)</w:t>
-      </w:r>
-    </w:p>
-    <w:p>
-      <w:pPr>
-        <w:pStyle w:val="ListParagraph"/>
-        <w:numPr>
-          <w:ilvl w:val="0"/>
-          <w:numId w:val="1"/>
-        </w:numPr>
-        <w:rPr>
-          <w:sz w:val="28"/>
-        </w:rPr>
-      </w:pPr>
-      <w:r>
-        <w:rPr>
-          <w:sz w:val="28"/>
-        </w:rPr>
-        <w:t xml:space="preserve">Change the title of the page (e.g.: Kristijonas </w:t>
+      <w:r>
+        <w:rPr>
+          <w:sz w:val="28"/>
+        </w:rPr>
+        <w:t>itle of the page (e.g.: About me</w:t>
       </w:r>
       <w:r>
         <w:rPr>
           <w:sz w:val="28"/>
           <w:lang w:val="lt-LT"/>
         </w:rPr>
-        <w:t>Žalys – portfolio) on line 9</w:t>
-      </w:r>
-    </w:p>
-    <w:p>
-      <w:pPr>
-        <w:pStyle w:val="ListParagraph"/>
-        <w:numPr>
-          <w:ilvl w:val="0"/>
-          <w:numId w:val="1"/>
-        </w:numPr>
-        <w:rPr>
-          <w:sz w:val="28"/>
-        </w:rPr>
-      </w:pPr>
-      <w:r>
-        <w:rPr>
-          <w:sz w:val="28"/>
-        </w:rPr>
-        <w:t>Change the content of the description meta data to something that would describe your website on line 12</w:t>
-      </w:r>
-    </w:p>
-    <w:p>
-      <w:pPr>
-        <w:pStyle w:val="ListParagraph"/>
-        <w:numPr>
-          <w:ilvl w:val="0"/>
-          <w:numId w:val="1"/>
-        </w:numPr>
-        <w:rPr>
-          <w:sz w:val="28"/>
-        </w:rPr>
-      </w:pPr>
-      <w:r>
-        <w:rPr>
-          <w:sz w:val="28"/>
-        </w:rPr>
-        <w:t>Change the text under the page logo, line 28</w:t>
-      </w:r>
-    </w:p>
-    <w:p>
-      <w:pPr>
-        <w:pStyle w:val="ListParagraph"/>
-        <w:numPr>
-          <w:ilvl w:val="0"/>
-          <w:numId w:val="1"/>
-        </w:numPr>
-        <w:rPr>
-          <w:sz w:val="28"/>
-        </w:rPr>
-      </w:pPr>
-      <w:r>
-        <w:rPr>
-          <w:sz w:val="28"/>
-        </w:rPr>
-        <w:t>Change the word “Untitled” to your name on line 83</w:t>
-      </w:r>
-    </w:p>
-    <w:p>
-      <w:pPr>
-        <w:pStyle w:val="ListParagraph"/>
-        <w:numPr>
-          <w:ilvl w:val="0"/>
-          <w:numId w:val="1"/>
-        </w:numPr>
-        <w:rPr>
-          <w:sz w:val="28"/>
-        </w:rPr>
-      </w:pPr>
-      <w:r>
-        <w:rPr>
-          <w:sz w:val="28"/>
-        </w:rPr>
-        <w:t>Add content to your portfolio:</w:t>
-      </w:r>
-    </w:p>
-    <w:p>
-      <w:pPr>
-        <w:pStyle w:val="ListParagraph"/>
-        <w:numPr>
-          <w:ilvl w:val="1"/>
-          <w:numId w:val="1"/>
-        </w:numPr>
-        <w:rPr>
-          <w:sz w:val="28"/>
-        </w:rPr>
-      </w:pPr>
-      <w:r>
-        <w:rPr>
-          <w:sz w:val="28"/>
-        </w:rPr>
-        <w:t>Change the image for the post on line 54</w:t>
-      </w:r>
-    </w:p>
-    <w:p>
-      <w:pPr>
-        <w:pStyle w:val="ListParagraph"/>
-        <w:numPr>
-          <w:ilvl w:val="1"/>
-          <w:numId w:val="1"/>
-        </w:numPr>
-        <w:rPr>
-          <w:sz w:val="28"/>
-        </w:rPr>
-      </w:pPr>
-      <w:r>
-        <w:rPr>
-          <w:sz w:val="28"/>
-        </w:rPr>
-        <w:t>Change the title of the post on line 58</w:t>
-      </w:r>
-    </w:p>
-    <w:p>
-      <w:pPr>
-        <w:pStyle w:val="ListParagraph"/>
-        <w:numPr>
-          <w:ilvl w:val="1"/>
-          <w:numId w:val="1"/>
-        </w:numPr>
-        <w:rPr>
-          <w:sz w:val="28"/>
-        </w:rPr>
-      </w:pPr>
-      <w:r>
-        <w:rPr>
-          <w:sz w:val="28"/>
-        </w:rPr>
-        <w:t>Change the short description on line 64</w:t>
-      </w:r>
-    </w:p>
-    <w:p>
-      <w:pPr>
-        <w:pStyle w:val="ListParagraph"/>
-        <w:numPr>
-          <w:ilvl w:val="1"/>
-          <w:numId w:val="1"/>
-        </w:numPr>
-        <w:rPr>
-          <w:sz w:val="28"/>
-        </w:rPr>
-      </w:pPr>
-      <w:r>
-        <w:rPr>
-          <w:sz w:val="28"/>
-        </w:rPr>
-        <w:t xml:space="preserve">Create a copy of the file </w:t>
-      </w:r>
-      <w:r>
-        <w:rPr>
-          <w:i/>
-          <w:sz w:val="28"/>
-        </w:rPr>
-        <w:t>portfolio-rocky-peak.html</w:t>
-      </w:r>
-      <w:r>
-        <w:rPr>
-          <w:i/>
-          <w:sz w:val="28"/>
-        </w:rPr>
-        <w:t xml:space="preserve"> </w:t>
-      </w:r>
-      <w:r>
-        <w:rPr>
-          <w:sz w:val="28"/>
-        </w:rPr>
-        <w:t xml:space="preserve">and rename it to </w:t>
-      </w:r>
-      <w:r>
-        <w:rPr>
-          <w:i/>
-          <w:sz w:val="28"/>
-        </w:rPr>
-        <w:t>portfolio-post_title.html</w:t>
-      </w:r>
-    </w:p>
-    <w:p>
-      <w:pPr>
-        <w:pStyle w:val="ListParagraph"/>
-        <w:numPr>
-          <w:ilvl w:val="1"/>
-          <w:numId w:val="1"/>
-        </w:numPr>
-        <w:rPr>
-          <w:sz w:val="28"/>
-        </w:rPr>
-      </w:pPr>
-      <w:r>
-        <w:rPr>
-          <w:sz w:val="28"/>
-        </w:rPr>
-        <w:t xml:space="preserve">Change the href value on line 69 to file </w:t>
-      </w:r>
-      <w:r>
-        <w:rPr>
-          <w:sz w:val="28"/>
-        </w:rPr>
-        <w:t xml:space="preserve">to </w:t>
-      </w:r>
-      <w:r>
-        <w:rPr>
-          <w:i/>
-          <w:sz w:val="28"/>
-        </w:rPr>
-        <w:t>portfolio-post_title.html</w:t>
-      </w:r>
-    </w:p>
-    <w:p>
-      <w:pPr>
-        <w:pStyle w:val="ListParagraph"/>
-        <w:numPr>
-          <w:ilvl w:val="1"/>
-          <w:numId w:val="1"/>
-        </w:numPr>
-        <w:rPr>
-          <w:sz w:val="28"/>
-        </w:rPr>
-      </w:pPr>
-      <w:r>
-        <w:rPr>
-          <w:sz w:val="28"/>
-        </w:rPr>
-        <w:t xml:space="preserve">If you want to add more posts, copy lines </w:t>
-      </w:r>
-      <w:r>
-        <w:rPr>
-          <w:sz w:val="28"/>
-        </w:rPr>
-        <w:t>51-74 and repeat steps a-e.</w:t>
-      </w:r>
-    </w:p>
-    <w:p>
-      <w:pPr>
-        <w:ind w:hanging="360"/>
-        <w:rPr>
-          <w:b/>
-          <w:sz w:val="28"/>
-        </w:rPr>
-      </w:pPr>
-      <w:r>
-        <w:rPr>
-          <w:b/>
-          <w:sz w:val="28"/>
-        </w:rPr>
-        <w:lastRenderedPageBreak/>
-        <w:t>POST DESCRIPTION (portfolio-post_title.html)</w:t>
-      </w:r>
-    </w:p>
-    <w:p>
-      <w:pPr>
-        <w:pStyle w:val="ListParagraph"/>
-        <w:numPr>
-          <w:ilvl w:val="0"/>
-          <w:numId w:val="3"/>
-        </w:numPr>
-        <w:rPr>
-          <w:sz w:val="28"/>
-        </w:rPr>
-      </w:pPr>
-      <w:r>
-        <w:rPr>
-          <w:sz w:val="28"/>
-        </w:rPr>
-        <w:t xml:space="preserve">Change the title of the page (e.g.: </w:t>
-      </w:r>
-      <w:r>
-        <w:rPr>
-          <w:sz w:val="28"/>
-        </w:rPr>
-        <w:t>GitHub Workshop</w:t>
-      </w:r>
-      <w:r>
-        <w:rPr>
-          <w:sz w:val="28"/>
-          <w:lang w:val="lt-LT"/>
-        </w:rPr>
         <w:t>) on line 9</w:t>
-      </w:r>
-    </w:p>
-    <w:p>
-      <w:pPr>
-        <w:pStyle w:val="ListParagraph"/>
-        <w:numPr>
-          <w:ilvl w:val="0"/>
-          <w:numId w:val="3"/>
-        </w:numPr>
-        <w:rPr>
-          <w:sz w:val="28"/>
-        </w:rPr>
-      </w:pPr>
-      <w:r>
-        <w:rPr>
-          <w:sz w:val="28"/>
-        </w:rPr>
-        <w:t xml:space="preserve">Change the content of the description meta data to something that would describe your </w:t>
-      </w:r>
-      <w:r>
-        <w:rPr>
-          <w:sz w:val="28"/>
-        </w:rPr>
-        <w:t>page</w:t>
-      </w:r>
-      <w:r>
-        <w:rPr>
-          <w:sz w:val="28"/>
-        </w:rPr>
-        <w:t xml:space="preserve"> on line 12</w:t>
-      </w:r>
-    </w:p>
-    <w:p>
-      <w:pPr>
-        <w:pStyle w:val="ListParagraph"/>
-        <w:numPr>
-          <w:ilvl w:val="0"/>
-          <w:numId w:val="3"/>
-        </w:numPr>
-        <w:rPr>
-          <w:sz w:val="28"/>
-        </w:rPr>
-      </w:pPr>
-      <w:r>
-        <w:rPr>
-          <w:sz w:val="28"/>
-        </w:rPr>
-        <w:t>Change the text under the page logo</w:t>
-      </w:r>
-      <w:r>
-        <w:rPr>
-          <w:sz w:val="28"/>
-        </w:rPr>
-        <w:t xml:space="preserve"> to for example your name</w:t>
-      </w:r>
-      <w:r>
-        <w:rPr>
-          <w:sz w:val="28"/>
-        </w:rPr>
-        <w:t>, line 28</w:t>
-      </w:r>
-    </w:p>
-    <w:p>
-      <w:pPr>
-        <w:pStyle w:val="ListParagraph"/>
-        <w:numPr>
-          <w:ilvl w:val="0"/>
-          <w:numId w:val="3"/>
-        </w:numPr>
-        <w:rPr>
-          <w:sz w:val="28"/>
-        </w:rPr>
-      </w:pPr>
-      <w:r>
-        <w:rPr>
-          <w:sz w:val="28"/>
-        </w:rPr>
-        <w:t>Change the word “Untitled” to your</w:t>
-      </w:r>
-      <w:r>
-        <w:rPr>
-          <w:sz w:val="28"/>
-        </w:rPr>
-        <w:t xml:space="preserve"> name on line 114</w:t>
-      </w:r>
-    </w:p>
-    <w:p>
-      <w:pPr>
-        <w:pStyle w:val="ListParagraph"/>
-        <w:numPr>
-          <w:ilvl w:val="0"/>
-          <w:numId w:val="3"/>
-        </w:numPr>
-        <w:rPr>
-          <w:sz w:val="28"/>
-        </w:rPr>
-      </w:pPr>
-      <w:r>
-        <w:rPr>
-          <w:sz w:val="28"/>
-        </w:rPr>
-        <w:t>Change the title on line 51 to the title of the post</w:t>
-      </w:r>
-    </w:p>
-    <w:p>
-      <w:pPr>
-        <w:pStyle w:val="ListParagraph"/>
-        <w:numPr>
-          <w:ilvl w:val="0"/>
-          <w:numId w:val="3"/>
-        </w:numPr>
-        <w:rPr>
-          <w:sz w:val="28"/>
-        </w:rPr>
-      </w:pPr>
-      <w:r>
-        <w:rPr>
-          <w:sz w:val="28"/>
-        </w:rPr>
-        <w:t>Change the src value on line 54 to a path to an image for the post</w:t>
-      </w:r>
-    </w:p>
-    <w:p>
-      <w:pPr>
-        <w:pStyle w:val="ListParagraph"/>
-        <w:numPr>
-          <w:ilvl w:val="0"/>
-          <w:numId w:val="3"/>
-        </w:numPr>
-        <w:rPr>
-          <w:sz w:val="28"/>
-        </w:rPr>
-      </w:pPr>
-      <w:r>
-        <w:rPr>
-          <w:sz w:val="28"/>
-        </w:rPr>
-        <w:t>Add content to the description:</w:t>
-      </w:r>
-    </w:p>
-    <w:p>
-      <w:pPr>
-        <w:pStyle w:val="ListParagraph"/>
-        <w:numPr>
-          <w:ilvl w:val="1"/>
-          <w:numId w:val="3"/>
-        </w:numPr>
-        <w:rPr>
-          <w:sz w:val="28"/>
-        </w:rPr>
-      </w:pPr>
-      <w:r>
-        <w:rPr>
-          <w:sz w:val="28"/>
-        </w:rPr>
-        <w:t>Add a simple section:</w:t>
-      </w:r>
-    </w:p>
-    <w:p>
-      <w:pPr>
-        <w:pStyle w:val="ListParagraph"/>
-        <w:numPr>
-          <w:ilvl w:val="2"/>
-          <w:numId w:val="3"/>
-        </w:numPr>
-        <w:rPr>
-          <w:sz w:val="28"/>
-        </w:rPr>
-      </w:pPr>
-      <w:r>
-        <w:rPr>
-          <w:sz w:val="28"/>
-        </w:rPr>
-        <w:t>Change the title in line 61</w:t>
-      </w:r>
-    </w:p>
-    <w:p>
-      <w:pPr>
-        <w:pStyle w:val="ListParagraph"/>
-        <w:numPr>
-          <w:ilvl w:val="2"/>
-          <w:numId w:val="3"/>
-        </w:numPr>
-        <w:rPr>
-          <w:sz w:val="28"/>
-        </w:rPr>
-      </w:pPr>
-      <w:r>
-        <w:rPr>
-          <w:sz w:val="28"/>
-        </w:rPr>
-        <w:t>Change the content in lines 64-67</w:t>
-      </w:r>
-    </w:p>
-    <w:p>
-      <w:pPr>
-        <w:pStyle w:val="ListParagraph"/>
-        <w:numPr>
-          <w:ilvl w:val="2"/>
-          <w:numId w:val="3"/>
-        </w:numPr>
-        <w:rPr>
-          <w:sz w:val="28"/>
-        </w:rPr>
-      </w:pPr>
-      <w:r>
-        <w:rPr>
-          <w:sz w:val="28"/>
-        </w:rPr>
-        <w:t>Copy lines 58-69 if you want to add another simple section and repeat steps i</w:t>
-      </w:r>
-      <w:r>
-        <w:rPr>
-          <w:sz w:val="28"/>
-        </w:rPr>
-        <w:t>-iii</w:t>
-      </w:r>
-    </w:p>
-    <w:p>
-      <w:pPr>
-        <w:pStyle w:val="ListParagraph"/>
-        <w:numPr>
-          <w:ilvl w:val="1"/>
-          <w:numId w:val="3"/>
-        </w:numPr>
-        <w:rPr>
-          <w:sz w:val="28"/>
-        </w:rPr>
-      </w:pPr>
-      <w:r>
-        <w:rPr>
-          <w:sz w:val="28"/>
-        </w:rPr>
-        <w:t>Add a section with an image:</w:t>
-      </w:r>
-    </w:p>
-    <w:p>
-      <w:pPr>
-        <w:pStyle w:val="ListParagraph"/>
-        <w:numPr>
-          <w:ilvl w:val="2"/>
-          <w:numId w:val="3"/>
-        </w:numPr>
-        <w:rPr>
-          <w:sz w:val="28"/>
-        </w:rPr>
-      </w:pPr>
-      <w:r>
-        <w:rPr>
-          <w:sz w:val="28"/>
-        </w:rPr>
-        <w:t>Change the title of the section on line 73</w:t>
-      </w:r>
-    </w:p>
-    <w:p>
-      <w:pPr>
-        <w:pStyle w:val="ListParagraph"/>
-        <w:numPr>
-          <w:ilvl w:val="2"/>
-          <w:numId w:val="3"/>
-        </w:numPr>
-        <w:rPr>
-          <w:sz w:val="28"/>
-        </w:rPr>
-      </w:pPr>
-      <w:r>
-        <w:rPr>
-          <w:sz w:val="28"/>
-        </w:rPr>
-        <w:t>Change the content of the section on lines 77-80</w:t>
-      </w:r>
-    </w:p>
-    <w:p>
-      <w:pPr>
-        <w:pStyle w:val="ListParagraph"/>
-        <w:numPr>
-          <w:ilvl w:val="2"/>
-          <w:numId w:val="3"/>
-        </w:numPr>
-        <w:rPr>
-          <w:sz w:val="28"/>
-        </w:rPr>
-      </w:pPr>
-      <w:r>
-        <w:rPr>
-          <w:sz w:val="28"/>
-        </w:rPr>
-        <w:t>Change the src value on line 84 with the path to the image you want to add</w:t>
-      </w:r>
-    </w:p>
-    <w:p>
-      <w:pPr>
-        <w:pStyle w:val="ListParagraph"/>
-        <w:numPr>
-          <w:ilvl w:val="2"/>
-          <w:numId w:val="3"/>
-        </w:numPr>
-        <w:rPr>
-          <w:sz w:val="28"/>
-        </w:rPr>
-      </w:pPr>
-      <w:r>
-        <w:rPr>
-          <w:sz w:val="28"/>
-        </w:rPr>
-        <w:t>Copy lines 70-87</w:t>
-      </w:r>
-      <w:r>
-        <w:rPr>
-          <w:sz w:val="28"/>
-        </w:rPr>
-        <w:t xml:space="preserve"> if you want to add another </w:t>
-      </w:r>
-      <w:r>
-        <w:rPr>
-          <w:sz w:val="28"/>
-        </w:rPr>
-        <w:t>image</w:t>
-      </w:r>
-      <w:r>
-        <w:rPr>
-          <w:sz w:val="28"/>
-        </w:rPr>
-        <w:t xml:space="preserve"> section and repeat steps </w:t>
-      </w:r>
-      <w:r>
-        <w:rPr>
-          <w:sz w:val="28"/>
-        </w:rPr>
-        <w:t>i-iv</w:t>
-      </w:r>
-    </w:p>
-    <w:p>
-      <w:pPr>
-        <w:pStyle w:val="ListParagraph"/>
-        <w:numPr>
-          <w:ilvl w:val="1"/>
-          <w:numId w:val="3"/>
-        </w:numPr>
-        <w:rPr>
-          <w:sz w:val="28"/>
-        </w:rPr>
-      </w:pPr>
-      <w:r>
-        <w:rPr>
-          <w:sz w:val="28"/>
-        </w:rPr>
-        <w:t>Add a section with a button:</w:t>
-      </w:r>
-    </w:p>
-    <w:p>
-      <w:pPr>
-        <w:pStyle w:val="ListParagraph"/>
-        <w:numPr>
-          <w:ilvl w:val="2"/>
-          <w:numId w:val="3"/>
-        </w:numPr>
-        <w:rPr>
-          <w:sz w:val="28"/>
-        </w:rPr>
-      </w:pPr>
-      <w:r>
-        <w:rPr>
-          <w:sz w:val="28"/>
-        </w:rPr>
-        <w:t>Change the title of the section on line 92</w:t>
-      </w:r>
-    </w:p>
-    <w:p>
-      <w:pPr>
-        <w:pStyle w:val="ListParagraph"/>
-        <w:numPr>
-          <w:ilvl w:val="2"/>
-          <w:numId w:val="3"/>
-        </w:numPr>
-        <w:rPr>
-          <w:sz w:val="28"/>
-        </w:rPr>
-      </w:pPr>
-      <w:r>
-        <w:rPr>
-          <w:sz w:val="28"/>
-        </w:rPr>
-        <w:t>Change the c</w:t>
-      </w:r>
-      <w:r>
-        <w:rPr>
-          <w:sz w:val="28"/>
-        </w:rPr>
-        <w:t>ontent of the section on lines 95-98</w:t>
-      </w:r>
-    </w:p>
-    <w:p>
-      <w:pPr>
-        <w:pStyle w:val="ListParagraph"/>
-        <w:numPr>
-          <w:ilvl w:val="2"/>
-          <w:numId w:val="3"/>
-        </w:numPr>
-        <w:rPr>
-          <w:sz w:val="28"/>
-        </w:rPr>
-      </w:pPr>
-      <w:r>
-        <w:rPr>
-          <w:sz w:val="28"/>
-        </w:rPr>
-        <w:t>Change the href value on line 102 to a link for the button</w:t>
-      </w:r>
-    </w:p>
-    <w:p>
-      <w:pPr>
-        <w:pStyle w:val="ListParagraph"/>
-        <w:numPr>
-          <w:ilvl w:val="2"/>
-          <w:numId w:val="3"/>
-        </w:numPr>
-        <w:rPr>
-          <w:sz w:val="28"/>
-        </w:rPr>
-      </w:pPr>
-      <w:r>
-        <w:rPr>
-          <w:sz w:val="28"/>
-        </w:rPr>
-        <w:t>Copy lines 88-104</w:t>
-      </w:r>
-      <w:r>
-        <w:rPr>
-          <w:sz w:val="28"/>
-        </w:rPr>
-        <w:t xml:space="preserve"> if you want to add another </w:t>
-      </w:r>
-      <w:r>
-        <w:rPr>
-          <w:sz w:val="28"/>
-        </w:rPr>
-        <w:t>button</w:t>
-      </w:r>
-      <w:r>
-        <w:rPr>
-          <w:sz w:val="28"/>
-        </w:rPr>
-        <w:t xml:space="preserve"> section and repeat steps i-iv</w:t>
-      </w:r>
-    </w:p>
-    <w:p>
-      <w:pPr>
-        <w:ind w:hanging="360"/>
-        <w:rPr>
-          <w:b/>
-          <w:sz w:val="28"/>
-        </w:rPr>
-      </w:pPr>
-      <w:r>
-        <w:rPr>
-          <w:b/>
-          <w:sz w:val="28"/>
-        </w:rPr>
-        <w:t>ABOUT PAGE (about.html)</w:t>
       </w:r>
     </w:p>
     <w:p>
@@ -1120,20 +1192,7 @@
         <w:rPr>
           <w:sz w:val="28"/>
         </w:rPr>
-        <w:t xml:space="preserve">Change the title of the page (e.g.: </w:t>
-      </w:r>
-      <w:r>
-        <w:rPr>
-          <w:sz w:val="28"/>
-        </w:rPr>
-        <w:t>About me</w:t>
-      </w:r>
-      <w:r>
-        <w:rPr>
-          <w:sz w:val="28"/>
-          <w:lang w:val="lt-LT"/>
-        </w:rPr>
-        <w:t>) on line 9</w:t>
+        <w:t>Change the content of the description meta data to something that would describe your website on line 12</w:t>
       </w:r>
     </w:p>
     <w:p>
@@ -1151,7 +1210,7 @@
         <w:rPr>
           <w:sz w:val="28"/>
         </w:rPr>
-        <w:t>Change the content of the description meta data to something that would describe your website on line 12</w:t>
+        <w:t>Change the text under the page logo, line 28</w:t>
       </w:r>
     </w:p>
     <w:p>
@@ -1169,7 +1228,7 @@
         <w:rPr>
           <w:sz w:val="28"/>
         </w:rPr>
-        <w:t>Change the text under the page logo, line 28</w:t>
+        <w:t>Change the word “Untitled” to your name on line 94</w:t>
       </w:r>
     </w:p>
     <w:p>
@@ -1187,30 +1246,6 @@
         <w:rPr>
           <w:sz w:val="28"/>
         </w:rPr>
-        <w:t>Change the word “Untitled” to your</w:t>
-      </w:r>
-      <w:r>
-        <w:rPr>
-          <w:sz w:val="28"/>
-        </w:rPr>
-        <w:t xml:space="preserve"> name on line 94</w:t>
-      </w:r>
-    </w:p>
-    <w:p>
-      <w:pPr>
-        <w:pStyle w:val="ListParagraph"/>
-        <w:numPr>
-          <w:ilvl w:val="0"/>
-          <w:numId w:val="5"/>
-        </w:numPr>
-        <w:rPr>
-          <w:sz w:val="28"/>
-        </w:rPr>
-      </w:pPr>
-      <w:r>
-        <w:rPr>
-          <w:sz w:val="28"/>
-        </w:rPr>
         <w:lastRenderedPageBreak/>
         <w:t>Add content to the about page between lines 58 and 86 the same way you added content to the post description pages</w:t>
       </w:r>
@@ -1246,19 +1281,7 @@
         <w:rPr>
           <w:sz w:val="28"/>
         </w:rPr>
-        <w:t xml:space="preserve">Change the title of the page (e.g.: </w:t>
-      </w:r>
-      <w:r>
-        <w:rPr>
-          <w:sz w:val="28"/>
-        </w:rPr>
-        <w:t>Contact</w:t>
-      </w:r>
-      <w:r>
-        <w:rPr>
-          <w:sz w:val="28"/>
-        </w:rPr>
-        <w:t xml:space="preserve"> me</w:t>
+        <w:t>Change the title of the page (e.g.: Contact me</w:t>
       </w:r>
       <w:r>
         <w:rPr>
@@ -1319,13 +1342,7 @@
         <w:rPr>
           <w:sz w:val="28"/>
         </w:rPr>
-        <w:t>Change the word “Untitled” to your</w:t>
-      </w:r>
-      <w:r>
-        <w:rPr>
-          <w:sz w:val="28"/>
-        </w:rPr>
-        <w:t xml:space="preserve"> name on line 90</w:t>
+        <w:t>Change the word “Untitled” to your name on line 90</w:t>
       </w:r>
     </w:p>
     <w:p>
@@ -1343,7 +1360,21 @@
         <w:rPr>
           <w:sz w:val="28"/>
         </w:rPr>
-        <w:t>Change the src value on line 53 to a path to an image if you prefer another image to be shown at the top of the page</w:t>
+        <w:t xml:space="preserve">Change the </w:t>
+      </w:r>
+      <w:proofErr w:type="spellStart"/>
+      <w:r>
+        <w:rPr>
+          <w:sz w:val="28"/>
+        </w:rPr>
+        <w:t>src</w:t>
+      </w:r>
+      <w:proofErr w:type="spellEnd"/>
+      <w:r>
+        <w:rPr>
+          <w:sz w:val="28"/>
+        </w:rPr>
+        <w:t xml:space="preserve"> value on line 53 to a path to an image if you prefer another image to be shown at the top of the page</w:t>
       </w:r>
     </w:p>
     <w:p>
@@ -1418,6 +1449,7 @@
           <w:ilvl w:val="0"/>
           <w:numId w:val="8"/>
         </w:numPr>
+        <w:ind w:left="720"/>
         <w:rPr>
           <w:sz w:val="28"/>
         </w:rPr>
@@ -1449,6 +1481,7 @@
           <w:ilvl w:val="0"/>
           <w:numId w:val="8"/>
         </w:numPr>
+        <w:ind w:left="720"/>
         <w:rPr>
           <w:sz w:val="28"/>
         </w:rPr>
@@ -1474,6 +1507,7 @@
           <w:ilvl w:val="0"/>
           <w:numId w:val="8"/>
         </w:numPr>
+        <w:ind w:left="720"/>
         <w:rPr>
           <w:sz w:val="28"/>
         </w:rPr>
@@ -1512,6 +1546,7 @@
           <w:ilvl w:val="0"/>
           <w:numId w:val="8"/>
         </w:numPr>
+        <w:ind w:left="720"/>
         <w:rPr>
           <w:sz w:val="28"/>
         </w:rPr>
@@ -1522,12 +1557,21 @@
         </w:rPr>
         <w:t xml:space="preserve">Check if the contact form works correctly. You will probably need to confirm your email on </w:t>
       </w:r>
+      <w:proofErr w:type="spellStart"/>
       <w:r>
         <w:rPr>
           <w:i/>
           <w:sz w:val="28"/>
         </w:rPr>
-        <w:t xml:space="preserve">Formspree. </w:t>
+        <w:t>Formspree</w:t>
+      </w:r>
+      <w:proofErr w:type="spellEnd"/>
+      <w:r>
+        <w:rPr>
+          <w:i/>
+          <w:sz w:val="28"/>
+        </w:rPr>
+        <w:t xml:space="preserve">. </w:t>
       </w:r>
       <w:r>
         <w:rPr>
@@ -1535,6 +1579,7 @@
         </w:rPr>
         <w:t xml:space="preserve">When you try to send an email with the contact form, </w:t>
       </w:r>
+      <w:proofErr w:type="spellStart"/>
       <w:r>
         <w:rPr>
           <w:i/>
@@ -1542,6 +1587,7 @@
         </w:rPr>
         <w:t>Formspree</w:t>
       </w:r>
+      <w:proofErr w:type="spellEnd"/>
       <w:r>
         <w:rPr>
           <w:i/>
@@ -1564,6 +1610,7 @@
           <w:numId w:val="8"/>
         </w:numPr>
         <w:spacing w:line="240" w:lineRule="auto"/>
+        <w:ind w:left="720"/>
         <w:rPr>
           <w:sz w:val="28"/>
         </w:rPr>
@@ -1949,6 +1996,95 @@
     </w:lvl>
   </w:abstractNum>
   <w:abstractNum w:abstractNumId="4" w15:restartNumberingAfterBreak="0">
+    <w:nsid w:val="3B6A089A"/>
+    <w:multiLevelType w:val="hybridMultilevel"/>
+    <w:tmpl w:val="6B1C7C66"/>
+    <w:lvl w:ilvl="0" w:tplc="6BEA54CC">
+      <w:start w:val="1"/>
+      <w:numFmt w:val="decimal"/>
+      <w:lvlText w:val="%1."/>
+      <w:lvlJc w:val="left"/>
+      <w:pPr>
+        <w:ind w:left="720" w:hanging="360"/>
+      </w:pPr>
+      <w:rPr>
+        <w:rFonts w:hint="default"/>
+      </w:rPr>
+    </w:lvl>
+    <w:lvl w:ilvl="1" w:tplc="04090019">
+      <w:start w:val="1"/>
+      <w:numFmt w:val="lowerLetter"/>
+      <w:lvlText w:val="%2."/>
+      <w:lvlJc w:val="left"/>
+      <w:pPr>
+        <w:ind w:left="1440" w:hanging="360"/>
+      </w:pPr>
+    </w:lvl>
+    <w:lvl w:ilvl="2" w:tplc="0409001B" w:tentative="1">
+      <w:start w:val="1"/>
+      <w:numFmt w:val="lowerRoman"/>
+      <w:lvlText w:val="%3."/>
+      <w:lvlJc w:val="right"/>
+      <w:pPr>
+        <w:ind w:left="2160" w:hanging="180"/>
+      </w:pPr>
+    </w:lvl>
+    <w:lvl w:ilvl="3" w:tplc="0409000F" w:tentative="1">
+      <w:start w:val="1"/>
+      <w:numFmt w:val="decimal"/>
+      <w:lvlText w:val="%4."/>
+      <w:lvlJc w:val="left"/>
+      <w:pPr>
+        <w:ind w:left="2880" w:hanging="360"/>
+      </w:pPr>
+    </w:lvl>
+    <w:lvl w:ilvl="4" w:tplc="04090019" w:tentative="1">
+      <w:start w:val="1"/>
+      <w:numFmt w:val="lowerLetter"/>
+      <w:lvlText w:val="%5."/>
+      <w:lvlJc w:val="left"/>
+      <w:pPr>
+        <w:ind w:left="3600" w:hanging="360"/>
+      </w:pPr>
+    </w:lvl>
+    <w:lvl w:ilvl="5" w:tplc="0409001B" w:tentative="1">
+      <w:start w:val="1"/>
+      <w:numFmt w:val="lowerRoman"/>
+      <w:lvlText w:val="%6."/>
+      <w:lvlJc w:val="right"/>
+      <w:pPr>
+        <w:ind w:left="4320" w:hanging="180"/>
+      </w:pPr>
+    </w:lvl>
+    <w:lvl w:ilvl="6" w:tplc="0409000F" w:tentative="1">
+      <w:start w:val="1"/>
+      <w:numFmt w:val="decimal"/>
+      <w:lvlText w:val="%7."/>
+      <w:lvlJc w:val="left"/>
+      <w:pPr>
+        <w:ind w:left="5040" w:hanging="360"/>
+      </w:pPr>
+    </w:lvl>
+    <w:lvl w:ilvl="7" w:tplc="04090019" w:tentative="1">
+      <w:start w:val="1"/>
+      <w:numFmt w:val="lowerLetter"/>
+      <w:lvlText w:val="%8."/>
+      <w:lvlJc w:val="left"/>
+      <w:pPr>
+        <w:ind w:left="5760" w:hanging="360"/>
+      </w:pPr>
+    </w:lvl>
+    <w:lvl w:ilvl="8" w:tplc="0409001B" w:tentative="1">
+      <w:start w:val="1"/>
+      <w:numFmt w:val="lowerRoman"/>
+      <w:lvlText w:val="%9."/>
+      <w:lvlJc w:val="right"/>
+      <w:pPr>
+        <w:ind w:left="6480" w:hanging="180"/>
+      </w:pPr>
+    </w:lvl>
+  </w:abstractNum>
+  <w:abstractNum w:abstractNumId="5" w15:restartNumberingAfterBreak="0">
     <w:nsid w:val="3E92159C"/>
     <w:multiLevelType w:val="hybridMultilevel"/>
     <w:tmpl w:val="4E4647B6"/>
@@ -2034,7 +2170,7 @@
       </w:pPr>
     </w:lvl>
   </w:abstractNum>
-  <w:abstractNum w:abstractNumId="5" w15:restartNumberingAfterBreak="0">
+  <w:abstractNum w:abstractNumId="6" w15:restartNumberingAfterBreak="0">
     <w:nsid w:val="3F320F4B"/>
     <w:multiLevelType w:val="hybridMultilevel"/>
     <w:tmpl w:val="DCD2F25E"/>
@@ -2120,7 +2256,7 @@
       </w:pPr>
     </w:lvl>
   </w:abstractNum>
-  <w:abstractNum w:abstractNumId="6" w15:restartNumberingAfterBreak="0">
+  <w:abstractNum w:abstractNumId="7" w15:restartNumberingAfterBreak="0">
     <w:nsid w:val="44BD39E8"/>
     <w:multiLevelType w:val="hybridMultilevel"/>
     <w:tmpl w:val="6FAC7224"/>
@@ -2206,7 +2342,7 @@
       </w:pPr>
     </w:lvl>
   </w:abstractNum>
-  <w:abstractNum w:abstractNumId="7" w15:restartNumberingAfterBreak="0">
+  <w:abstractNum w:abstractNumId="8" w15:restartNumberingAfterBreak="0">
     <w:nsid w:val="485A5712"/>
     <w:multiLevelType w:val="hybridMultilevel"/>
     <w:tmpl w:val="4E4647B6"/>
@@ -2293,7 +2429,7 @@
     </w:lvl>
   </w:abstractNum>
   <w:num w:numId="1">
-    <w:abstractNumId w:val="4"/>
+    <w:abstractNumId w:val="5"/>
   </w:num>
   <w:num w:numId="2">
     <w:abstractNumId w:val="0"/>
@@ -2305,16 +2441,19 @@
     <w:abstractNumId w:val="3"/>
   </w:num>
   <w:num w:numId="5">
-    <w:abstractNumId w:val="7"/>
+    <w:abstractNumId w:val="8"/>
   </w:num>
   <w:num w:numId="6">
     <w:abstractNumId w:val="1"/>
   </w:num>
   <w:num w:numId="7">
+    <w:abstractNumId w:val="7"/>
+  </w:num>
+  <w:num w:numId="8">
     <w:abstractNumId w:val="6"/>
   </w:num>
-  <w:num w:numId="8">
-    <w:abstractNumId w:val="5"/>
+  <w:num w:numId="9">
+    <w:abstractNumId w:val="4"/>
   </w:num>
 </w:numbering>
 </file>

</xml_diff>